<commit_message>
drawing a square and a spirograph
</commit_message>
<xml_diff>
--- a/2. Week 15 - 21 Jan/CSCI_1108_Lab01C_Spirograph.docx
+++ b/2. Week 15 - 21 Jan/CSCI_1108_Lab01C_Spirograph.docx
@@ -1,6 +1,6 @@
 
 <file path=word/document.xml><?xml version="1.0" encoding="utf-8"?>
-<w:document xmlns:wpc="http://schemas.microsoft.com/office/word/2010/wordprocessingCanvas" xmlns:cx="http://schemas.microsoft.com/office/drawing/2014/chartex" xmlns:cx1="http://schemas.microsoft.com/office/drawing/2015/9/8/chartex" xmlns:cx2="http://schemas.microsoft.com/office/drawing/2015/10/21/chartex" xmlns:cx3="http://schemas.microsoft.com/office/drawing/2016/5/9/chartex" xmlns:cx4="http://schemas.microsoft.com/office/drawing/2016/5/10/chartex" xmlns:cx5="http://schemas.microsoft.com/office/drawing/2016/5/11/chartex" xmlns:cx6="http://schemas.microsoft.com/office/drawing/2016/5/12/chartex" xmlns:cx7="http://schemas.microsoft.com/office/drawing/2016/5/13/chartex" xmlns:cx8="http://schemas.microsoft.com/office/drawing/2016/5/14/chartex" xmlns:mc="http://schemas.openxmlformats.org/markup-compatibility/2006" xmlns:aink="http://schemas.microsoft.com/office/drawing/2016/ink" xmlns:am3d="http://schemas.microsoft.com/office/drawing/2017/model3d" xmlns:o="urn:schemas-microsoft-com:office:office" xmlns:r="http://schemas.openxmlformats.org/officeDocument/2006/relationships" xmlns:m="http://schemas.openxmlformats.org/officeDocument/2006/math" xmlns:v="urn:schemas-microsoft-com:vml" xmlns:wp14="http://schemas.microsoft.com/office/word/2010/wordprocessingDrawing" xmlns:wp="http://schemas.openxmlformats.org/drawingml/2006/wordprocessingDrawing" xmlns:w10="urn:schemas-microsoft-com:office:word" xmlns:w="http://schemas.openxmlformats.org/wordprocessingml/2006/main" xmlns:w14="http://schemas.microsoft.com/office/word/2010/wordml" xmlns:w15="http://schemas.microsoft.com/office/word/2012/wordml" xmlns:w16cid="http://schemas.microsoft.com/office/word/2016/wordml/cid" xmlns:w16se="http://schemas.microsoft.com/office/word/2015/wordml/symex" xmlns:wpg="http://schemas.microsoft.com/office/word/2010/wordprocessingGroup" xmlns:wpi="http://schemas.microsoft.com/office/word/2010/wordprocessingInk" xmlns:wne="http://schemas.microsoft.com/office/word/2006/wordml" xmlns:wps="http://schemas.microsoft.com/office/word/2010/wordprocessingShape" mc:Ignorable="w14 w15 w16se w16cid wp14">
+<w:document xmlns:wpc="http://schemas.microsoft.com/office/word/2010/wordprocessingCanvas" xmlns:cx="http://schemas.microsoft.com/office/drawing/2014/chartex" xmlns:cx1="http://schemas.microsoft.com/office/drawing/2015/9/8/chartex" xmlns:cx2="http://schemas.microsoft.com/office/drawing/2015/10/21/chartex" xmlns:cx3="http://schemas.microsoft.com/office/drawing/2016/5/9/chartex" xmlns:cx4="http://schemas.microsoft.com/office/drawing/2016/5/10/chartex" xmlns:cx5="http://schemas.microsoft.com/office/drawing/2016/5/11/chartex" xmlns:cx6="http://schemas.microsoft.com/office/drawing/2016/5/12/chartex" xmlns:cx7="http://schemas.microsoft.com/office/drawing/2016/5/13/chartex" xmlns:cx8="http://schemas.microsoft.com/office/drawing/2016/5/14/chartex" xmlns:mc="http://schemas.openxmlformats.org/markup-compatibility/2006" xmlns:aink="http://schemas.microsoft.com/office/drawing/2016/ink" xmlns:am3d="http://schemas.microsoft.com/office/drawing/2017/model3d" xmlns:o="urn:schemas-microsoft-com:office:office" xmlns:oel="http://schemas.microsoft.com/office/2019/extlst" xmlns:r="http://schemas.openxmlformats.org/officeDocument/2006/relationships" xmlns:m="http://schemas.openxmlformats.org/officeDocument/2006/math" xmlns:v="urn:schemas-microsoft-com:vml" xmlns:wp14="http://schemas.microsoft.com/office/word/2010/wordprocessingDrawing" xmlns:wp="http://schemas.openxmlformats.org/drawingml/2006/wordprocessingDrawing" xmlns:w10="urn:schemas-microsoft-com:office:word" xmlns:w="http://schemas.openxmlformats.org/wordprocessingml/2006/main" xmlns:w14="http://schemas.microsoft.com/office/word/2010/wordml" xmlns:w15="http://schemas.microsoft.com/office/word/2012/wordml" xmlns:w16cex="http://schemas.microsoft.com/office/word/2018/wordml/cex" xmlns:w16cid="http://schemas.microsoft.com/office/word/2016/wordml/cid" xmlns:w16="http://schemas.microsoft.com/office/word/2018/wordml" xmlns:w16sdtdh="http://schemas.microsoft.com/office/word/2020/wordml/sdtdatahash" xmlns:w16se="http://schemas.microsoft.com/office/word/2015/wordml/symex" xmlns:wpg="http://schemas.microsoft.com/office/word/2010/wordprocessingGroup" xmlns:wpi="http://schemas.microsoft.com/office/word/2010/wordprocessingInk" xmlns:wne="http://schemas.microsoft.com/office/word/2006/wordml" xmlns:wps="http://schemas.microsoft.com/office/word/2010/wordprocessingShape" mc:Ignorable="w14 w15 w16se w16cid w16 w16cex w16sdtdh wp14">
   <w:body>
     <w:p>
       <w:r>
@@ -8,7 +8,7 @@
           <w:noProof/>
         </w:rPr>
         <w:drawing>
-          <wp:anchor distT="0" distB="0" distL="114300" distR="114300" simplePos="0" relativeHeight="251661824" behindDoc="0" locked="0" layoutInCell="1" allowOverlap="1" wp14:anchorId="5D2B0CD9" wp14:editId="5798D6D8">
+          <wp:anchor distT="0" distB="0" distL="114300" distR="114300" simplePos="0" relativeHeight="251661824" behindDoc="0" locked="0" layoutInCell="1" allowOverlap="1" wp14:anchorId="7FA0A12C" wp14:editId="505417CF">
             <wp:simplePos x="0" y="0"/>
             <wp:positionH relativeFrom="margin">
               <wp:align>left</wp:align>
@@ -68,7 +68,7 @@
           <w:noProof/>
         </w:rPr>
         <w:drawing>
-          <wp:anchor distT="0" distB="0" distL="114300" distR="114300" simplePos="0" relativeHeight="251662848" behindDoc="0" locked="0" layoutInCell="1" allowOverlap="1">
+          <wp:anchor distT="0" distB="0" distL="114300" distR="114300" simplePos="0" relativeHeight="251662848" behindDoc="0" locked="0" layoutInCell="1" allowOverlap="1" wp14:anchorId="45223FBC" wp14:editId="4DF3D97A">
             <wp:simplePos x="0" y="0"/>
             <wp:positionH relativeFrom="margin">
               <wp:posOffset>4057650</wp:posOffset>
@@ -576,7 +576,7 @@
         </w:rPr>
         <w:lastRenderedPageBreak/>
         <w:drawing>
-          <wp:inline distT="0" distB="0" distL="0" distR="0" wp14:anchorId="2A28A528" wp14:editId="1DBA083A">
+          <wp:inline distT="0" distB="0" distL="0" distR="0" wp14:anchorId="1EEAF06B" wp14:editId="3615FD35">
             <wp:extent cx="5665694" cy="2502537"/>
             <wp:effectExtent l="0" t="0" r="0" b="0"/>
             <wp:docPr id="1" name="Picture 1"/>
@@ -694,25 +694,7 @@
           <w:sz w:val="24"/>
           <w:szCs w:val="24"/>
         </w:rPr>
-        <w:t xml:space="preserve">blue pattern and the go3 button </w:t>
-      </w:r>
-      <w:proofErr w:type="gramStart"/>
-      <w:r>
-        <w:rPr>
-          <w:rFonts w:ascii="Comic Sans MS" w:hAnsi="Comic Sans MS"/>
-          <w:sz w:val="24"/>
-          <w:szCs w:val="24"/>
-        </w:rPr>
-        <w:t>draws</w:t>
-      </w:r>
-      <w:proofErr w:type="gramEnd"/>
-      <w:r>
-        <w:rPr>
-          <w:rFonts w:ascii="Comic Sans MS" w:hAnsi="Comic Sans MS"/>
-          <w:sz w:val="24"/>
-          <w:szCs w:val="24"/>
-        </w:rPr>
-        <w:t xml:space="preserve"> the orange pattern.</w:t>
+        <w:t>blue pattern and the go3 button draws the orange pattern.</w:t>
       </w:r>
     </w:p>
     <w:p>
@@ -938,7 +920,6 @@
         </w:rPr>
         <w:t>_</w:t>
       </w:r>
-      <w:proofErr w:type="gramStart"/>
       <w:r>
         <w:rPr>
           <w:rFonts w:ascii="Courier New" w:hAnsi="Courier New" w:cs="Courier New"/>
@@ -951,7 +932,6 @@
         </w:rPr>
         <w:t>.nlogo</w:t>
       </w:r>
-      <w:proofErr w:type="gramEnd"/>
       <w:r>
         <w:t xml:space="preserve"> and submit the file to Brightspace</w:t>
       </w:r>
@@ -976,13 +956,7 @@
         <w:rPr>
           <w:color w:val="92D050"/>
         </w:rPr>
-        <w:t>1</w:t>
-      </w:r>
-      <w:r>
-        <w:rPr>
-          <w:color w:val="92D050"/>
-        </w:rPr>
-        <w:t>3</w:t>
+        <w:t>13</w:t>
       </w:r>
       <w:r>
         <w:rPr>
@@ -1405,8 +1379,6 @@
       <w:r>
         <w:t xml:space="preserve"> </w:t>
       </w:r>
-      <w:bookmarkStart w:id="0" w:name="_GoBack"/>
-      <w:bookmarkEnd w:id="0"/>
       <w:r>
         <w:t>is centered inside the other.</w:t>
       </w:r>
@@ -1457,6 +1429,64 @@
       </w:r>
       <w:r>
         <w:t xml:space="preserve"> nested pattern in different locations.</w:t>
+      </w:r>
+    </w:p>
+    <w:p>
+      <w:pPr>
+        <w:pStyle w:val="BodyText"/>
+        <w:ind w:left="720" w:hanging="720"/>
+      </w:pPr>
+    </w:p>
+    <w:p>
+      <w:pPr>
+        <w:pStyle w:val="BodyText"/>
+        <w:ind w:left="720" w:hanging="720"/>
+      </w:pPr>
+    </w:p>
+    <w:p>
+      <w:pPr>
+        <w:pStyle w:val="BodyText"/>
+        <w:ind w:left="720" w:hanging="720"/>
+      </w:pPr>
+    </w:p>
+    <w:p>
+      <w:pPr>
+        <w:widowControl/>
+        <w:shd w:val="clear" w:color="auto" w:fill="FFFFFF"/>
+        <w:tabs>
+          <w:tab w:val="left" w:pos="916"/>
+          <w:tab w:val="left" w:pos="1832"/>
+          <w:tab w:val="left" w:pos="2748"/>
+          <w:tab w:val="left" w:pos="3664"/>
+          <w:tab w:val="left" w:pos="4580"/>
+          <w:tab w:val="left" w:pos="5496"/>
+          <w:tab w:val="left" w:pos="6412"/>
+          <w:tab w:val="left" w:pos="7328"/>
+          <w:tab w:val="left" w:pos="8244"/>
+          <w:tab w:val="left" w:pos="9160"/>
+          <w:tab w:val="left" w:pos="10076"/>
+          <w:tab w:val="left" w:pos="10992"/>
+          <w:tab w:val="left" w:pos="11908"/>
+          <w:tab w:val="left" w:pos="12824"/>
+          <w:tab w:val="left" w:pos="13740"/>
+          <w:tab w:val="left" w:pos="14656"/>
+        </w:tabs>
+        <w:rPr>
+          <w:rFonts w:ascii="Consolas" w:eastAsia="Times New Roman" w:hAnsi="Consolas" w:cs="Courier New"/>
+          <w:sz w:val="20"/>
+          <w:szCs w:val="20"/>
+          <w:lang w:eastAsia="es-CO"/>
+        </w:rPr>
+      </w:pPr>
+      <w:r>
+        <w:rPr>
+          <w:rFonts w:ascii="Consolas" w:eastAsia="Times New Roman" w:hAnsi="Consolas" w:cs="Courier New"/>
+          <w:color w:val="000000"/>
+          <w:sz w:val="20"/>
+          <w:szCs w:val="20"/>
+          <w:lang w:eastAsia="es-CO"/>
+        </w:rPr>
+        <w:t xml:space="preserve">  </w:t>
       </w:r>
     </w:p>
     <w:p>
@@ -1478,7 +1508,7 @@
 </file>
 
 <file path=word/endnotes.xml><?xml version="1.0" encoding="utf-8"?>
-<w:endnotes xmlns:wpc="http://schemas.microsoft.com/office/word/2010/wordprocessingCanvas" xmlns:cx="http://schemas.microsoft.com/office/drawing/2014/chartex" xmlns:cx1="http://schemas.microsoft.com/office/drawing/2015/9/8/chartex" xmlns:cx2="http://schemas.microsoft.com/office/drawing/2015/10/21/chartex" xmlns:cx3="http://schemas.microsoft.com/office/drawing/2016/5/9/chartex" xmlns:cx4="http://schemas.microsoft.com/office/drawing/2016/5/10/chartex" xmlns:cx5="http://schemas.microsoft.com/office/drawing/2016/5/11/chartex" xmlns:cx6="http://schemas.microsoft.com/office/drawing/2016/5/12/chartex" xmlns:cx7="http://schemas.microsoft.com/office/drawing/2016/5/13/chartex" xmlns:cx8="http://schemas.microsoft.com/office/drawing/2016/5/14/chartex" xmlns:mc="http://schemas.openxmlformats.org/markup-compatibility/2006" xmlns:aink="http://schemas.microsoft.com/office/drawing/2016/ink" xmlns:am3d="http://schemas.microsoft.com/office/drawing/2017/model3d" xmlns:o="urn:schemas-microsoft-com:office:office" xmlns:r="http://schemas.openxmlformats.org/officeDocument/2006/relationships" xmlns:m="http://schemas.openxmlformats.org/officeDocument/2006/math" xmlns:v="urn:schemas-microsoft-com:vml" xmlns:wp14="http://schemas.microsoft.com/office/word/2010/wordprocessingDrawing" xmlns:wp="http://schemas.openxmlformats.org/drawingml/2006/wordprocessingDrawing" xmlns:w10="urn:schemas-microsoft-com:office:word" xmlns:w="http://schemas.openxmlformats.org/wordprocessingml/2006/main" xmlns:w14="http://schemas.microsoft.com/office/word/2010/wordml" xmlns:w15="http://schemas.microsoft.com/office/word/2012/wordml" xmlns:w16cid="http://schemas.microsoft.com/office/word/2016/wordml/cid" xmlns:w16se="http://schemas.microsoft.com/office/word/2015/wordml/symex" xmlns:wpg="http://schemas.microsoft.com/office/word/2010/wordprocessingGroup" xmlns:wpi="http://schemas.microsoft.com/office/word/2010/wordprocessingInk" xmlns:wne="http://schemas.microsoft.com/office/word/2006/wordml" xmlns:wps="http://schemas.microsoft.com/office/word/2010/wordprocessingShape" mc:Ignorable="w14 w15 w16se w16cid wp14">
+<w:endnotes xmlns:wpc="http://schemas.microsoft.com/office/word/2010/wordprocessingCanvas" xmlns:cx="http://schemas.microsoft.com/office/drawing/2014/chartex" xmlns:cx1="http://schemas.microsoft.com/office/drawing/2015/9/8/chartex" xmlns:cx2="http://schemas.microsoft.com/office/drawing/2015/10/21/chartex" xmlns:cx3="http://schemas.microsoft.com/office/drawing/2016/5/9/chartex" xmlns:cx4="http://schemas.microsoft.com/office/drawing/2016/5/10/chartex" xmlns:cx5="http://schemas.microsoft.com/office/drawing/2016/5/11/chartex" xmlns:cx6="http://schemas.microsoft.com/office/drawing/2016/5/12/chartex" xmlns:cx7="http://schemas.microsoft.com/office/drawing/2016/5/13/chartex" xmlns:cx8="http://schemas.microsoft.com/office/drawing/2016/5/14/chartex" xmlns:mc="http://schemas.openxmlformats.org/markup-compatibility/2006" xmlns:aink="http://schemas.microsoft.com/office/drawing/2016/ink" xmlns:am3d="http://schemas.microsoft.com/office/drawing/2017/model3d" xmlns:o="urn:schemas-microsoft-com:office:office" xmlns:oel="http://schemas.microsoft.com/office/2019/extlst" xmlns:r="http://schemas.openxmlformats.org/officeDocument/2006/relationships" xmlns:m="http://schemas.openxmlformats.org/officeDocument/2006/math" xmlns:v="urn:schemas-microsoft-com:vml" xmlns:wp14="http://schemas.microsoft.com/office/word/2010/wordprocessingDrawing" xmlns:wp="http://schemas.openxmlformats.org/drawingml/2006/wordprocessingDrawing" xmlns:w10="urn:schemas-microsoft-com:office:word" xmlns:w="http://schemas.openxmlformats.org/wordprocessingml/2006/main" xmlns:w14="http://schemas.microsoft.com/office/word/2010/wordml" xmlns:w15="http://schemas.microsoft.com/office/word/2012/wordml" xmlns:w16cex="http://schemas.microsoft.com/office/word/2018/wordml/cex" xmlns:w16cid="http://schemas.microsoft.com/office/word/2016/wordml/cid" xmlns:w16="http://schemas.microsoft.com/office/word/2018/wordml" xmlns:w16sdtdh="http://schemas.microsoft.com/office/word/2020/wordml/sdtdatahash" xmlns:w16se="http://schemas.microsoft.com/office/word/2015/wordml/symex" xmlns:wpg="http://schemas.microsoft.com/office/word/2010/wordprocessingGroup" xmlns:wpi="http://schemas.microsoft.com/office/word/2010/wordprocessingInk" xmlns:wne="http://schemas.microsoft.com/office/word/2006/wordml" xmlns:wps="http://schemas.microsoft.com/office/word/2010/wordprocessingShape" mc:Ignorable="w14 w15 w16se w16cid w16 w16cex w16sdtdh wp14">
   <w:endnote w:type="separator" w:id="-1">
     <w:p>
       <w:r>
@@ -1497,7 +1527,7 @@
 </file>
 
 <file path=word/footer1.xml><?xml version="1.0" encoding="utf-8"?>
-<w:ftr xmlns:wpc="http://schemas.microsoft.com/office/word/2010/wordprocessingCanvas" xmlns:cx="http://schemas.microsoft.com/office/drawing/2014/chartex" xmlns:cx1="http://schemas.microsoft.com/office/drawing/2015/9/8/chartex" xmlns:cx2="http://schemas.microsoft.com/office/drawing/2015/10/21/chartex" xmlns:cx3="http://schemas.microsoft.com/office/drawing/2016/5/9/chartex" xmlns:cx4="http://schemas.microsoft.com/office/drawing/2016/5/10/chartex" xmlns:cx5="http://schemas.microsoft.com/office/drawing/2016/5/11/chartex" xmlns:cx6="http://schemas.microsoft.com/office/drawing/2016/5/12/chartex" xmlns:cx7="http://schemas.microsoft.com/office/drawing/2016/5/13/chartex" xmlns:cx8="http://schemas.microsoft.com/office/drawing/2016/5/14/chartex" xmlns:mc="http://schemas.openxmlformats.org/markup-compatibility/2006" xmlns:aink="http://schemas.microsoft.com/office/drawing/2016/ink" xmlns:am3d="http://schemas.microsoft.com/office/drawing/2017/model3d" xmlns:o="urn:schemas-microsoft-com:office:office" xmlns:r="http://schemas.openxmlformats.org/officeDocument/2006/relationships" xmlns:m="http://schemas.openxmlformats.org/officeDocument/2006/math" xmlns:v="urn:schemas-microsoft-com:vml" xmlns:wp14="http://schemas.microsoft.com/office/word/2010/wordprocessingDrawing" xmlns:wp="http://schemas.openxmlformats.org/drawingml/2006/wordprocessingDrawing" xmlns:w10="urn:schemas-microsoft-com:office:word" xmlns:w="http://schemas.openxmlformats.org/wordprocessingml/2006/main" xmlns:w14="http://schemas.microsoft.com/office/word/2010/wordml" xmlns:w15="http://schemas.microsoft.com/office/word/2012/wordml" xmlns:w16cid="http://schemas.microsoft.com/office/word/2016/wordml/cid" xmlns:w16se="http://schemas.microsoft.com/office/word/2015/wordml/symex" xmlns:wpg="http://schemas.microsoft.com/office/word/2010/wordprocessingGroup" xmlns:wpi="http://schemas.microsoft.com/office/word/2010/wordprocessingInk" xmlns:wne="http://schemas.microsoft.com/office/word/2006/wordml" xmlns:wps="http://schemas.microsoft.com/office/word/2010/wordprocessingShape" mc:Ignorable="w14 w15 w16se w16cid wp14">
+<w:ftr xmlns:wpc="http://schemas.microsoft.com/office/word/2010/wordprocessingCanvas" xmlns:cx="http://schemas.microsoft.com/office/drawing/2014/chartex" xmlns:cx1="http://schemas.microsoft.com/office/drawing/2015/9/8/chartex" xmlns:cx2="http://schemas.microsoft.com/office/drawing/2015/10/21/chartex" xmlns:cx3="http://schemas.microsoft.com/office/drawing/2016/5/9/chartex" xmlns:cx4="http://schemas.microsoft.com/office/drawing/2016/5/10/chartex" xmlns:cx5="http://schemas.microsoft.com/office/drawing/2016/5/11/chartex" xmlns:cx6="http://schemas.microsoft.com/office/drawing/2016/5/12/chartex" xmlns:cx7="http://schemas.microsoft.com/office/drawing/2016/5/13/chartex" xmlns:cx8="http://schemas.microsoft.com/office/drawing/2016/5/14/chartex" xmlns:mc="http://schemas.openxmlformats.org/markup-compatibility/2006" xmlns:aink="http://schemas.microsoft.com/office/drawing/2016/ink" xmlns:am3d="http://schemas.microsoft.com/office/drawing/2017/model3d" xmlns:o="urn:schemas-microsoft-com:office:office" xmlns:oel="http://schemas.microsoft.com/office/2019/extlst" xmlns:r="http://schemas.openxmlformats.org/officeDocument/2006/relationships" xmlns:m="http://schemas.openxmlformats.org/officeDocument/2006/math" xmlns:v="urn:schemas-microsoft-com:vml" xmlns:wp14="http://schemas.microsoft.com/office/word/2010/wordprocessingDrawing" xmlns:wp="http://schemas.openxmlformats.org/drawingml/2006/wordprocessingDrawing" xmlns:w10="urn:schemas-microsoft-com:office:word" xmlns:w="http://schemas.openxmlformats.org/wordprocessingml/2006/main" xmlns:w14="http://schemas.microsoft.com/office/word/2010/wordml" xmlns:w15="http://schemas.microsoft.com/office/word/2012/wordml" xmlns:w16cex="http://schemas.microsoft.com/office/word/2018/wordml/cex" xmlns:w16cid="http://schemas.microsoft.com/office/word/2016/wordml/cid" xmlns:w16="http://schemas.microsoft.com/office/word/2018/wordml" xmlns:w16sdtdh="http://schemas.microsoft.com/office/word/2020/wordml/sdtdatahash" xmlns:w16se="http://schemas.microsoft.com/office/word/2015/wordml/symex" xmlns:wpg="http://schemas.microsoft.com/office/word/2010/wordprocessingGroup" xmlns:wpi="http://schemas.microsoft.com/office/word/2010/wordprocessingInk" xmlns:wne="http://schemas.microsoft.com/office/word/2006/wordml" xmlns:wps="http://schemas.microsoft.com/office/word/2010/wordprocessingShape" mc:Ignorable="w14 w15 w16se w16cid w16 w16cex w16sdtdh wp14">
   <w:p>
     <w:pPr>
       <w:spacing w:line="200" w:lineRule="exact"/>
@@ -1511,7 +1541,7 @@
 </file>
 
 <file path=word/footnotes.xml><?xml version="1.0" encoding="utf-8"?>
-<w:footnotes xmlns:wpc="http://schemas.microsoft.com/office/word/2010/wordprocessingCanvas" xmlns:cx="http://schemas.microsoft.com/office/drawing/2014/chartex" xmlns:cx1="http://schemas.microsoft.com/office/drawing/2015/9/8/chartex" xmlns:cx2="http://schemas.microsoft.com/office/drawing/2015/10/21/chartex" xmlns:cx3="http://schemas.microsoft.com/office/drawing/2016/5/9/chartex" xmlns:cx4="http://schemas.microsoft.com/office/drawing/2016/5/10/chartex" xmlns:cx5="http://schemas.microsoft.com/office/drawing/2016/5/11/chartex" xmlns:cx6="http://schemas.microsoft.com/office/drawing/2016/5/12/chartex" xmlns:cx7="http://schemas.microsoft.com/office/drawing/2016/5/13/chartex" xmlns:cx8="http://schemas.microsoft.com/office/drawing/2016/5/14/chartex" xmlns:mc="http://schemas.openxmlformats.org/markup-compatibility/2006" xmlns:aink="http://schemas.microsoft.com/office/drawing/2016/ink" xmlns:am3d="http://schemas.microsoft.com/office/drawing/2017/model3d" xmlns:o="urn:schemas-microsoft-com:office:office" xmlns:r="http://schemas.openxmlformats.org/officeDocument/2006/relationships" xmlns:m="http://schemas.openxmlformats.org/officeDocument/2006/math" xmlns:v="urn:schemas-microsoft-com:vml" xmlns:wp14="http://schemas.microsoft.com/office/word/2010/wordprocessingDrawing" xmlns:wp="http://schemas.openxmlformats.org/drawingml/2006/wordprocessingDrawing" xmlns:w10="urn:schemas-microsoft-com:office:word" xmlns:w="http://schemas.openxmlformats.org/wordprocessingml/2006/main" xmlns:w14="http://schemas.microsoft.com/office/word/2010/wordml" xmlns:w15="http://schemas.microsoft.com/office/word/2012/wordml" xmlns:w16cid="http://schemas.microsoft.com/office/word/2016/wordml/cid" xmlns:w16se="http://schemas.microsoft.com/office/word/2015/wordml/symex" xmlns:wpg="http://schemas.microsoft.com/office/word/2010/wordprocessingGroup" xmlns:wpi="http://schemas.microsoft.com/office/word/2010/wordprocessingInk" xmlns:wne="http://schemas.microsoft.com/office/word/2006/wordml" xmlns:wps="http://schemas.microsoft.com/office/word/2010/wordprocessingShape" mc:Ignorable="w14 w15 w16se w16cid wp14">
+<w:footnotes xmlns:wpc="http://schemas.microsoft.com/office/word/2010/wordprocessingCanvas" xmlns:cx="http://schemas.microsoft.com/office/drawing/2014/chartex" xmlns:cx1="http://schemas.microsoft.com/office/drawing/2015/9/8/chartex" xmlns:cx2="http://schemas.microsoft.com/office/drawing/2015/10/21/chartex" xmlns:cx3="http://schemas.microsoft.com/office/drawing/2016/5/9/chartex" xmlns:cx4="http://schemas.microsoft.com/office/drawing/2016/5/10/chartex" xmlns:cx5="http://schemas.microsoft.com/office/drawing/2016/5/11/chartex" xmlns:cx6="http://schemas.microsoft.com/office/drawing/2016/5/12/chartex" xmlns:cx7="http://schemas.microsoft.com/office/drawing/2016/5/13/chartex" xmlns:cx8="http://schemas.microsoft.com/office/drawing/2016/5/14/chartex" xmlns:mc="http://schemas.openxmlformats.org/markup-compatibility/2006" xmlns:aink="http://schemas.microsoft.com/office/drawing/2016/ink" xmlns:am3d="http://schemas.microsoft.com/office/drawing/2017/model3d" xmlns:o="urn:schemas-microsoft-com:office:office" xmlns:oel="http://schemas.microsoft.com/office/2019/extlst" xmlns:r="http://schemas.openxmlformats.org/officeDocument/2006/relationships" xmlns:m="http://schemas.openxmlformats.org/officeDocument/2006/math" xmlns:v="urn:schemas-microsoft-com:vml" xmlns:wp14="http://schemas.microsoft.com/office/word/2010/wordprocessingDrawing" xmlns:wp="http://schemas.openxmlformats.org/drawingml/2006/wordprocessingDrawing" xmlns:w10="urn:schemas-microsoft-com:office:word" xmlns:w="http://schemas.openxmlformats.org/wordprocessingml/2006/main" xmlns:w14="http://schemas.microsoft.com/office/word/2010/wordml" xmlns:w15="http://schemas.microsoft.com/office/word/2012/wordml" xmlns:w16cex="http://schemas.microsoft.com/office/word/2018/wordml/cex" xmlns:w16cid="http://schemas.microsoft.com/office/word/2016/wordml/cid" xmlns:w16="http://schemas.microsoft.com/office/word/2018/wordml" xmlns:w16sdtdh="http://schemas.microsoft.com/office/word/2020/wordml/sdtdatahash" xmlns:w16se="http://schemas.microsoft.com/office/word/2015/wordml/symex" xmlns:wpg="http://schemas.microsoft.com/office/word/2010/wordprocessingGroup" xmlns:wpi="http://schemas.microsoft.com/office/word/2010/wordprocessingInk" xmlns:wne="http://schemas.microsoft.com/office/word/2006/wordml" xmlns:wps="http://schemas.microsoft.com/office/word/2010/wordprocessingShape" mc:Ignorable="w14 w15 w16se w16cid w16 w16cex w16sdtdh wp14">
   <w:footnote w:type="separator" w:id="-1">
     <w:p>
       <w:r>
@@ -1530,7 +1560,7 @@
 </file>
 
 <file path=word/header1.xml><?xml version="1.0" encoding="utf-8"?>
-<w:hdr xmlns:wpc="http://schemas.microsoft.com/office/word/2010/wordprocessingCanvas" xmlns:cx="http://schemas.microsoft.com/office/drawing/2014/chartex" xmlns:cx1="http://schemas.microsoft.com/office/drawing/2015/9/8/chartex" xmlns:cx2="http://schemas.microsoft.com/office/drawing/2015/10/21/chartex" xmlns:cx3="http://schemas.microsoft.com/office/drawing/2016/5/9/chartex" xmlns:cx4="http://schemas.microsoft.com/office/drawing/2016/5/10/chartex" xmlns:cx5="http://schemas.microsoft.com/office/drawing/2016/5/11/chartex" xmlns:cx6="http://schemas.microsoft.com/office/drawing/2016/5/12/chartex" xmlns:cx7="http://schemas.microsoft.com/office/drawing/2016/5/13/chartex" xmlns:cx8="http://schemas.microsoft.com/office/drawing/2016/5/14/chartex" xmlns:mc="http://schemas.openxmlformats.org/markup-compatibility/2006" xmlns:aink="http://schemas.microsoft.com/office/drawing/2016/ink" xmlns:am3d="http://schemas.microsoft.com/office/drawing/2017/model3d" xmlns:o="urn:schemas-microsoft-com:office:office" xmlns:r="http://schemas.openxmlformats.org/officeDocument/2006/relationships" xmlns:m="http://schemas.openxmlformats.org/officeDocument/2006/math" xmlns:v="urn:schemas-microsoft-com:vml" xmlns:wp14="http://schemas.microsoft.com/office/word/2010/wordprocessingDrawing" xmlns:wp="http://schemas.openxmlformats.org/drawingml/2006/wordprocessingDrawing" xmlns:w10="urn:schemas-microsoft-com:office:word" xmlns:w="http://schemas.openxmlformats.org/wordprocessingml/2006/main" xmlns:w14="http://schemas.microsoft.com/office/word/2010/wordml" xmlns:w15="http://schemas.microsoft.com/office/word/2012/wordml" xmlns:w16cid="http://schemas.microsoft.com/office/word/2016/wordml/cid" xmlns:w16se="http://schemas.microsoft.com/office/word/2015/wordml/symex" xmlns:wpg="http://schemas.microsoft.com/office/word/2010/wordprocessingGroup" xmlns:wpi="http://schemas.microsoft.com/office/word/2010/wordprocessingInk" xmlns:wne="http://schemas.microsoft.com/office/word/2006/wordml" xmlns:wps="http://schemas.microsoft.com/office/word/2010/wordprocessingShape" mc:Ignorable="w14 w15 w16se w16cid wp14">
+<w:hdr xmlns:wpc="http://schemas.microsoft.com/office/word/2010/wordprocessingCanvas" xmlns:cx="http://schemas.microsoft.com/office/drawing/2014/chartex" xmlns:cx1="http://schemas.microsoft.com/office/drawing/2015/9/8/chartex" xmlns:cx2="http://schemas.microsoft.com/office/drawing/2015/10/21/chartex" xmlns:cx3="http://schemas.microsoft.com/office/drawing/2016/5/9/chartex" xmlns:cx4="http://schemas.microsoft.com/office/drawing/2016/5/10/chartex" xmlns:cx5="http://schemas.microsoft.com/office/drawing/2016/5/11/chartex" xmlns:cx6="http://schemas.microsoft.com/office/drawing/2016/5/12/chartex" xmlns:cx7="http://schemas.microsoft.com/office/drawing/2016/5/13/chartex" xmlns:cx8="http://schemas.microsoft.com/office/drawing/2016/5/14/chartex" xmlns:mc="http://schemas.openxmlformats.org/markup-compatibility/2006" xmlns:aink="http://schemas.microsoft.com/office/drawing/2016/ink" xmlns:am3d="http://schemas.microsoft.com/office/drawing/2017/model3d" xmlns:o="urn:schemas-microsoft-com:office:office" xmlns:oel="http://schemas.microsoft.com/office/2019/extlst" xmlns:r="http://schemas.openxmlformats.org/officeDocument/2006/relationships" xmlns:m="http://schemas.openxmlformats.org/officeDocument/2006/math" xmlns:v="urn:schemas-microsoft-com:vml" xmlns:wp14="http://schemas.microsoft.com/office/word/2010/wordprocessingDrawing" xmlns:wp="http://schemas.openxmlformats.org/drawingml/2006/wordprocessingDrawing" xmlns:w10="urn:schemas-microsoft-com:office:word" xmlns:w="http://schemas.openxmlformats.org/wordprocessingml/2006/main" xmlns:w14="http://schemas.microsoft.com/office/word/2010/wordml" xmlns:w15="http://schemas.microsoft.com/office/word/2012/wordml" xmlns:w16cex="http://schemas.microsoft.com/office/word/2018/wordml/cex" xmlns:w16cid="http://schemas.microsoft.com/office/word/2016/wordml/cid" xmlns:w16="http://schemas.microsoft.com/office/word/2018/wordml" xmlns:w16sdtdh="http://schemas.microsoft.com/office/word/2020/wordml/sdtdatahash" xmlns:w16se="http://schemas.microsoft.com/office/word/2015/wordml/symex" xmlns:wpg="http://schemas.microsoft.com/office/word/2010/wordprocessingGroup" xmlns:wpi="http://schemas.microsoft.com/office/word/2010/wordprocessingInk" xmlns:wne="http://schemas.microsoft.com/office/word/2006/wordml" xmlns:wps="http://schemas.microsoft.com/office/word/2010/wordprocessingShape" mc:Ignorable="w14 w15 w16se w16cid w16 w16cex w16sdtdh wp14">
   <w:p>
     <w:pPr>
       <w:spacing w:line="0" w:lineRule="atLeast"/>
@@ -1544,7 +1574,7 @@
 </file>
 
 <file path=word/numbering.xml><?xml version="1.0" encoding="utf-8"?>
-<w:numbering xmlns:wpc="http://schemas.microsoft.com/office/word/2010/wordprocessingCanvas" xmlns:cx="http://schemas.microsoft.com/office/drawing/2014/chartex" xmlns:cx1="http://schemas.microsoft.com/office/drawing/2015/9/8/chartex" xmlns:cx2="http://schemas.microsoft.com/office/drawing/2015/10/21/chartex" xmlns:cx3="http://schemas.microsoft.com/office/drawing/2016/5/9/chartex" xmlns:cx4="http://schemas.microsoft.com/office/drawing/2016/5/10/chartex" xmlns:cx5="http://schemas.microsoft.com/office/drawing/2016/5/11/chartex" xmlns:cx6="http://schemas.microsoft.com/office/drawing/2016/5/12/chartex" xmlns:cx7="http://schemas.microsoft.com/office/drawing/2016/5/13/chartex" xmlns:cx8="http://schemas.microsoft.com/office/drawing/2016/5/14/chartex" xmlns:mc="http://schemas.openxmlformats.org/markup-compatibility/2006" xmlns:aink="http://schemas.microsoft.com/office/drawing/2016/ink" xmlns:am3d="http://schemas.microsoft.com/office/drawing/2017/model3d" xmlns:o="urn:schemas-microsoft-com:office:office" xmlns:r="http://schemas.openxmlformats.org/officeDocument/2006/relationships" xmlns:m="http://schemas.openxmlformats.org/officeDocument/2006/math" xmlns:v="urn:schemas-microsoft-com:vml" xmlns:wp14="http://schemas.microsoft.com/office/word/2010/wordprocessingDrawing" xmlns:wp="http://schemas.openxmlformats.org/drawingml/2006/wordprocessingDrawing" xmlns:w10="urn:schemas-microsoft-com:office:word" xmlns:w="http://schemas.openxmlformats.org/wordprocessingml/2006/main" xmlns:w14="http://schemas.microsoft.com/office/word/2010/wordml" xmlns:w15="http://schemas.microsoft.com/office/word/2012/wordml" xmlns:w16cid="http://schemas.microsoft.com/office/word/2016/wordml/cid" xmlns:w16se="http://schemas.microsoft.com/office/word/2015/wordml/symex" xmlns:wpg="http://schemas.microsoft.com/office/word/2010/wordprocessingGroup" xmlns:wpi="http://schemas.microsoft.com/office/word/2010/wordprocessingInk" xmlns:wne="http://schemas.microsoft.com/office/word/2006/wordml" xmlns:wps="http://schemas.microsoft.com/office/word/2010/wordprocessingShape" mc:Ignorable="w14 w15 w16se w16cid wp14">
+<w:numbering xmlns:wpc="http://schemas.microsoft.com/office/word/2010/wordprocessingCanvas" xmlns:cx="http://schemas.microsoft.com/office/drawing/2014/chartex" xmlns:cx1="http://schemas.microsoft.com/office/drawing/2015/9/8/chartex" xmlns:cx2="http://schemas.microsoft.com/office/drawing/2015/10/21/chartex" xmlns:cx3="http://schemas.microsoft.com/office/drawing/2016/5/9/chartex" xmlns:cx4="http://schemas.microsoft.com/office/drawing/2016/5/10/chartex" xmlns:cx5="http://schemas.microsoft.com/office/drawing/2016/5/11/chartex" xmlns:cx6="http://schemas.microsoft.com/office/drawing/2016/5/12/chartex" xmlns:cx7="http://schemas.microsoft.com/office/drawing/2016/5/13/chartex" xmlns:cx8="http://schemas.microsoft.com/office/drawing/2016/5/14/chartex" xmlns:mc="http://schemas.openxmlformats.org/markup-compatibility/2006" xmlns:aink="http://schemas.microsoft.com/office/drawing/2016/ink" xmlns:am3d="http://schemas.microsoft.com/office/drawing/2017/model3d" xmlns:o="urn:schemas-microsoft-com:office:office" xmlns:oel="http://schemas.microsoft.com/office/2019/extlst" xmlns:r="http://schemas.openxmlformats.org/officeDocument/2006/relationships" xmlns:m="http://schemas.openxmlformats.org/officeDocument/2006/math" xmlns:v="urn:schemas-microsoft-com:vml" xmlns:wp14="http://schemas.microsoft.com/office/word/2010/wordprocessingDrawing" xmlns:wp="http://schemas.openxmlformats.org/drawingml/2006/wordprocessingDrawing" xmlns:w10="urn:schemas-microsoft-com:office:word" xmlns:w="http://schemas.openxmlformats.org/wordprocessingml/2006/main" xmlns:w14="http://schemas.microsoft.com/office/word/2010/wordml" xmlns:w15="http://schemas.microsoft.com/office/word/2012/wordml" xmlns:w16cex="http://schemas.microsoft.com/office/word/2018/wordml/cex" xmlns:w16cid="http://schemas.microsoft.com/office/word/2016/wordml/cid" xmlns:w16="http://schemas.microsoft.com/office/word/2018/wordml" xmlns:w16sdtdh="http://schemas.microsoft.com/office/word/2020/wordml/sdtdatahash" xmlns:w16se="http://schemas.microsoft.com/office/word/2015/wordml/symex" xmlns:wpg="http://schemas.microsoft.com/office/word/2010/wordprocessingGroup" xmlns:wpi="http://schemas.microsoft.com/office/word/2010/wordprocessingInk" xmlns:wne="http://schemas.microsoft.com/office/word/2006/wordml" xmlns:wps="http://schemas.microsoft.com/office/word/2010/wordprocessingShape" mc:Ignorable="w14 w15 w16se w16cid w16 w16cex w16sdtdh wp14">
   <w:abstractNum w:abstractNumId="0" w15:restartNumberingAfterBreak="0">
     <w:nsid w:val="03AC1C0B"/>
     <w:multiLevelType w:val="hybridMultilevel"/>
@@ -2564,44 +2594,44 @@
       </w:rPr>
     </w:lvl>
   </w:abstractNum>
-  <w:num w:numId="1">
+  <w:num w:numId="1" w16cid:durableId="716391316">
     <w:abstractNumId w:val="6"/>
   </w:num>
-  <w:num w:numId="2">
+  <w:num w:numId="2" w16cid:durableId="495850708">
     <w:abstractNumId w:val="10"/>
   </w:num>
-  <w:num w:numId="3">
+  <w:num w:numId="3" w16cid:durableId="1233539960">
     <w:abstractNumId w:val="4"/>
   </w:num>
-  <w:num w:numId="4">
+  <w:num w:numId="4" w16cid:durableId="759332062">
     <w:abstractNumId w:val="0"/>
   </w:num>
-  <w:num w:numId="5">
+  <w:num w:numId="5" w16cid:durableId="1936672771">
     <w:abstractNumId w:val="8"/>
   </w:num>
-  <w:num w:numId="6">
+  <w:num w:numId="6" w16cid:durableId="779180552">
     <w:abstractNumId w:val="7"/>
   </w:num>
-  <w:num w:numId="7">
+  <w:num w:numId="7" w16cid:durableId="1116170533">
     <w:abstractNumId w:val="2"/>
   </w:num>
-  <w:num w:numId="8">
+  <w:num w:numId="8" w16cid:durableId="1332684579">
     <w:abstractNumId w:val="9"/>
   </w:num>
-  <w:num w:numId="9">
+  <w:num w:numId="9" w16cid:durableId="422650912">
     <w:abstractNumId w:val="1"/>
   </w:num>
-  <w:num w:numId="10">
+  <w:num w:numId="10" w16cid:durableId="458189537">
     <w:abstractNumId w:val="3"/>
   </w:num>
-  <w:num w:numId="11">
+  <w:num w:numId="11" w16cid:durableId="1741488138">
     <w:abstractNumId w:val="5"/>
   </w:num>
 </w:numbering>
 </file>
 
 <file path=word/styles.xml><?xml version="1.0" encoding="utf-8"?>
-<w:styles xmlns:mc="http://schemas.openxmlformats.org/markup-compatibility/2006" xmlns:r="http://schemas.openxmlformats.org/officeDocument/2006/relationships" xmlns:w="http://schemas.openxmlformats.org/wordprocessingml/2006/main" xmlns:w14="http://schemas.microsoft.com/office/word/2010/wordml" xmlns:w15="http://schemas.microsoft.com/office/word/2012/wordml" xmlns:w16cid="http://schemas.microsoft.com/office/word/2016/wordml/cid" xmlns:w16se="http://schemas.microsoft.com/office/word/2015/wordml/symex" mc:Ignorable="w14 w15 w16se w16cid">
+<w:styles xmlns:mc="http://schemas.openxmlformats.org/markup-compatibility/2006" xmlns:r="http://schemas.openxmlformats.org/officeDocument/2006/relationships" xmlns:w="http://schemas.openxmlformats.org/wordprocessingml/2006/main" xmlns:w14="http://schemas.microsoft.com/office/word/2010/wordml" xmlns:w15="http://schemas.microsoft.com/office/word/2012/wordml" xmlns:w16cex="http://schemas.microsoft.com/office/word/2018/wordml/cex" xmlns:w16cid="http://schemas.microsoft.com/office/word/2016/wordml/cid" xmlns:w16="http://schemas.microsoft.com/office/word/2018/wordml" xmlns:w16sdtdh="http://schemas.microsoft.com/office/word/2020/wordml/sdtdatahash" xmlns:w16se="http://schemas.microsoft.com/office/word/2015/wordml/symex" mc:Ignorable="w14 w15 w16se w16cid w16 w16cex w16sdtdh">
   <w:docDefaults>
     <w:rPrDefault>
       <w:rPr>
@@ -2617,7 +2647,7 @@
       </w:pPr>
     </w:pPrDefault>
   </w:docDefaults>
-  <w:latentStyles w:defLockedState="0" w:defUIPriority="99" w:defSemiHidden="0" w:defUnhideWhenUsed="0" w:defQFormat="0" w:count="375">
+  <w:latentStyles w:defLockedState="0" w:defUIPriority="99" w:defSemiHidden="0" w:defUnhideWhenUsed="0" w:defQFormat="0" w:count="376">
     <w:lsdException w:name="Normal" w:uiPriority="0" w:qFormat="1"/>
     <w:lsdException w:name="heading 1" w:uiPriority="9" w:qFormat="1"/>
     <w:lsdException w:name="heading 2" w:semiHidden="1" w:uiPriority="9" w:unhideWhenUsed="1" w:qFormat="1"/>
@@ -2723,6 +2753,7 @@
     <w:lsdException w:name="HTML Sample" w:semiHidden="1" w:unhideWhenUsed="1"/>
     <w:lsdException w:name="HTML Typewriter" w:semiHidden="1" w:unhideWhenUsed="1"/>
     <w:lsdException w:name="HTML Variable" w:semiHidden="1" w:unhideWhenUsed="1"/>
+    <w:lsdException w:name="Normal Table" w:semiHidden="1" w:unhideWhenUsed="1"/>
     <w:lsdException w:name="annotation subject" w:semiHidden="1" w:unhideWhenUsed="1"/>
     <w:lsdException w:name="No List" w:semiHidden="1" w:unhideWhenUsed="1"/>
     <w:lsdException w:name="Outline List 1" w:semiHidden="1" w:unhideWhenUsed="1"/>
@@ -2766,8 +2797,10 @@
     <w:lsdException w:name="Table Elegant" w:semiHidden="1" w:unhideWhenUsed="1"/>
     <w:lsdException w:name="Table Professional" w:semiHidden="1" w:unhideWhenUsed="1"/>
     <w:lsdException w:name="Table Subtle 1" w:semiHidden="1" w:unhideWhenUsed="1"/>
+    <w:lsdException w:name="Table Subtle 2" w:semiHidden="1" w:unhideWhenUsed="1"/>
     <w:lsdException w:name="Table Web 1" w:semiHidden="1" w:unhideWhenUsed="1"/>
     <w:lsdException w:name="Table Web 2" w:semiHidden="1" w:unhideWhenUsed="1"/>
+    <w:lsdException w:name="Table Web 3" w:semiHidden="1" w:unhideWhenUsed="1"/>
     <w:lsdException w:name="Balloon Text" w:semiHidden="1" w:unhideWhenUsed="1"/>
     <w:lsdException w:name="Table Grid" w:uiPriority="39"/>
     <w:lsdException w:name="Table Theme" w:semiHidden="1" w:unhideWhenUsed="1"/>
@@ -2990,6 +3023,7 @@
     <w:lsdException w:name="Smart Hyperlink" w:semiHidden="1" w:unhideWhenUsed="1"/>
     <w:lsdException w:name="Hashtag" w:semiHidden="1" w:unhideWhenUsed="1"/>
     <w:lsdException w:name="Unresolved Mention" w:semiHidden="1" w:unhideWhenUsed="1"/>
+    <w:lsdException w:name="Smart Link" w:semiHidden="1" w:unhideWhenUsed="1"/>
   </w:latentStyles>
   <w:style w:type="paragraph" w:default="1" w:styleId="Normal">
     <w:name w:val="Normal"/>
@@ -3134,6 +3168,56 @@
       <w:rFonts w:ascii="Comic Sans MS" w:eastAsia="Comic Sans MS" w:hAnsi="Comic Sans MS"/>
       <w:sz w:val="24"/>
       <w:szCs w:val="24"/>
+    </w:rPr>
+  </w:style>
+  <w:style w:type="paragraph" w:styleId="HTMLPreformatted">
+    <w:name w:val="HTML Preformatted"/>
+    <w:basedOn w:val="Normal"/>
+    <w:link w:val="HTMLPreformattedChar"/>
+    <w:uiPriority w:val="99"/>
+    <w:semiHidden/>
+    <w:unhideWhenUsed/>
+    <w:rsid w:val="001D4C5D"/>
+    <w:pPr>
+      <w:widowControl/>
+      <w:tabs>
+        <w:tab w:val="left" w:pos="916"/>
+        <w:tab w:val="left" w:pos="1832"/>
+        <w:tab w:val="left" w:pos="2748"/>
+        <w:tab w:val="left" w:pos="3664"/>
+        <w:tab w:val="left" w:pos="4580"/>
+        <w:tab w:val="left" w:pos="5496"/>
+        <w:tab w:val="left" w:pos="6412"/>
+        <w:tab w:val="left" w:pos="7328"/>
+        <w:tab w:val="left" w:pos="8244"/>
+        <w:tab w:val="left" w:pos="9160"/>
+        <w:tab w:val="left" w:pos="10076"/>
+        <w:tab w:val="left" w:pos="10992"/>
+        <w:tab w:val="left" w:pos="11908"/>
+        <w:tab w:val="left" w:pos="12824"/>
+        <w:tab w:val="left" w:pos="13740"/>
+        <w:tab w:val="left" w:pos="14656"/>
+      </w:tabs>
+    </w:pPr>
+    <w:rPr>
+      <w:rFonts w:ascii="Courier New" w:eastAsia="Times New Roman" w:hAnsi="Courier New" w:cs="Courier New"/>
+      <w:sz w:val="20"/>
+      <w:szCs w:val="20"/>
+      <w:lang w:val="es-CO" w:eastAsia="es-CO"/>
+    </w:rPr>
+  </w:style>
+  <w:style w:type="character" w:customStyle="1" w:styleId="HTMLPreformattedChar">
+    <w:name w:val="HTML Preformatted Char"/>
+    <w:basedOn w:val="DefaultParagraphFont"/>
+    <w:link w:val="HTMLPreformatted"/>
+    <w:uiPriority w:val="99"/>
+    <w:semiHidden/>
+    <w:rsid w:val="001D4C5D"/>
+    <w:rPr>
+      <w:rFonts w:ascii="Courier New" w:eastAsia="Times New Roman" w:hAnsi="Courier New" w:cs="Courier New"/>
+      <w:sz w:val="20"/>
+      <w:szCs w:val="20"/>
+      <w:lang w:val="es-CO" w:eastAsia="es-CO"/>
     </w:rPr>
   </w:style>
 </w:styles>

</xml_diff>